<commit_message>
Update Assignment 4_BUSAD 040.docx
</commit_message>
<xml_diff>
--- a/StatsAssignment#4/Assignment 4_BUSAD 040.docx
+++ b/StatsAssignment#4/Assignment 4_BUSAD 040.docx
@@ -913,6 +913,16 @@
     <w:p>
       <w:pPr>
         <w:spacing w:after="0" w:line="240" w:lineRule="auto"/>
+        <w:rPr>
+          <w:rFonts w:ascii="Book Antiqua" w:hAnsi="Book Antiqua"/>
+          <w:sz w:val="20"/>
+          <w:szCs w:val="20"/>
+        </w:rPr>
+      </w:pPr>
+    </w:p>
+    <w:p>
+      <w:pPr>
+        <w:spacing w:after="0" w:line="240" w:lineRule="auto"/>
         <w:ind w:firstLine="720"/>
         <w:rPr>
           <w:rFonts w:ascii="Book Antiqua" w:hAnsi="Book Antiqua"/>
@@ -1017,6 +1027,16 @@
           <w:szCs w:val="20"/>
         </w:rPr>
       </w:pPr>
+    </w:p>
+    <w:p>
+      <w:pPr>
+        <w:spacing w:after="0" w:line="240" w:lineRule="auto"/>
+        <w:rPr>
+          <w:rFonts w:ascii="Book Antiqua" w:hAnsi="Book Antiqua"/>
+          <w:sz w:val="20"/>
+          <w:szCs w:val="20"/>
+        </w:rPr>
+      </w:pPr>
       <w:r>
         <w:rPr>
           <w:rFonts w:ascii="Book Antiqua" w:hAnsi="Book Antiqua"/>
@@ -1098,6 +1118,16 @@
           <w:szCs w:val="20"/>
         </w:rPr>
       </w:pPr>
+    </w:p>
+    <w:p>
+      <w:pPr>
+        <w:spacing w:after="0" w:line="240" w:lineRule="auto"/>
+        <w:rPr>
+          <w:rFonts w:ascii="Book Antiqua" w:hAnsi="Book Antiqua"/>
+          <w:sz w:val="20"/>
+          <w:szCs w:val="20"/>
+        </w:rPr>
+      </w:pPr>
       <w:r>
         <w:rPr>
           <w:rFonts w:ascii="Book Antiqua" w:hAnsi="Book Antiqua"/>
@@ -1228,6 +1258,16 @@
     <w:p>
       <w:pPr>
         <w:spacing w:after="0" w:line="240" w:lineRule="auto"/>
+        <w:rPr>
+          <w:rFonts w:ascii="Book Antiqua" w:hAnsi="Book Antiqua"/>
+          <w:sz w:val="20"/>
+          <w:szCs w:val="20"/>
+        </w:rPr>
+      </w:pPr>
+    </w:p>
+    <w:p>
+      <w:pPr>
+        <w:spacing w:after="0" w:line="240" w:lineRule="auto"/>
         <w:ind w:firstLine="720"/>
         <w:rPr>
           <w:rFonts w:ascii="Book Antiqua" w:hAnsi="Book Antiqua"/>
@@ -1309,7 +1349,6 @@
           <w:sz w:val="20"/>
           <w:szCs w:val="20"/>
         </w:rPr>
-        <w:lastRenderedPageBreak/>
         <w:t>1.2</w:t>
       </w:r>
       <w:r>
@@ -1482,6 +1521,16 @@
           <w:szCs w:val="20"/>
         </w:rPr>
       </w:pPr>
+    </w:p>
+    <w:p>
+      <w:pPr>
+        <w:spacing w:after="0" w:line="240" w:lineRule="auto"/>
+        <w:rPr>
+          <w:rFonts w:ascii="Book Antiqua" w:hAnsi="Book Antiqua"/>
+          <w:sz w:val="20"/>
+          <w:szCs w:val="20"/>
+        </w:rPr>
+      </w:pPr>
       <w:r>
         <w:rPr>
           <w:rFonts w:ascii="Book Antiqua" w:hAnsi="Book Antiqua"/>
@@ -1489,7 +1538,14 @@
           <w:szCs w:val="20"/>
         </w:rPr>
         <w:tab/>
-        <w:t xml:space="preserve">50 percent </w:t>
+      </w:r>
+      <w:r>
+        <w:rPr>
+          <w:rFonts w:ascii="Book Antiqua" w:hAnsi="Book Antiqua"/>
+          <w:sz w:val="20"/>
+          <w:szCs w:val="20"/>
+        </w:rPr>
+        <w:t>1/2</w:t>
       </w:r>
     </w:p>
     <w:p>
@@ -1581,6 +1637,32 @@
           <w:szCs w:val="20"/>
         </w:rPr>
       </w:pPr>
+      <w:r>
+        <w:rPr>
+          <w:rFonts w:ascii="Book Antiqua" w:hAnsi="Book Antiqua"/>
+          <w:sz w:val="20"/>
+          <w:szCs w:val="20"/>
+        </w:rPr>
+        <w:tab/>
+      </w:r>
+      <w:r>
+        <w:rPr>
+          <w:rFonts w:ascii="Book Antiqua" w:hAnsi="Book Antiqua"/>
+          <w:sz w:val="20"/>
+          <w:szCs w:val="20"/>
+        </w:rPr>
+        <w:t>1/4</w:t>
+      </w:r>
+    </w:p>
+    <w:p>
+      <w:pPr>
+        <w:spacing w:after="0" w:line="240" w:lineRule="auto"/>
+        <w:rPr>
+          <w:rFonts w:ascii="Book Antiqua" w:hAnsi="Book Antiqua"/>
+          <w:sz w:val="20"/>
+          <w:szCs w:val="20"/>
+        </w:rPr>
+      </w:pPr>
     </w:p>
     <w:p>
       <w:pPr>
@@ -1653,6 +1735,22 @@
           <w:szCs w:val="20"/>
         </w:rPr>
       </w:pPr>
+      <w:r>
+        <w:rPr>
+          <w:rFonts w:ascii="Book Antiqua" w:hAnsi="Book Antiqua"/>
+          <w:sz w:val="20"/>
+          <w:szCs w:val="20"/>
+        </w:rPr>
+        <w:tab/>
+      </w:r>
+      <w:r>
+        <w:rPr>
+          <w:rFonts w:ascii="Book Antiqua" w:hAnsi="Book Antiqua"/>
+          <w:sz w:val="20"/>
+          <w:szCs w:val="20"/>
+        </w:rPr>
+        <w:t>3/4</w:t>
+      </w:r>
     </w:p>
     <w:p>
       <w:pPr>
@@ -1917,6 +2015,15 @@
           <w:szCs w:val="20"/>
         </w:rPr>
       </w:pPr>
+      <w:r>
+        <w:rPr>
+          <w:rFonts w:ascii="Book Antiqua" w:hAnsi="Book Antiqua"/>
+          <w:sz w:val="20"/>
+          <w:szCs w:val="20"/>
+        </w:rPr>
+        <w:tab/>
+        <w:t xml:space="preserve">0.165 </w:t>
+      </w:r>
     </w:p>
     <w:p>
       <w:pPr>
@@ -2008,6 +2115,23 @@
           <w:szCs w:val="20"/>
         </w:rPr>
       </w:pPr>
+      <w:r>
+        <w:rPr>
+          <w:rFonts w:ascii="Book Antiqua" w:hAnsi="Book Antiqua"/>
+          <w:sz w:val="20"/>
+          <w:szCs w:val="20"/>
+        </w:rPr>
+        <w:tab/>
+        <w:t>0.</w:t>
+      </w:r>
+      <w:r>
+        <w:rPr>
+          <w:rFonts w:ascii="Book Antiqua" w:hAnsi="Book Antiqua"/>
+          <w:sz w:val="20"/>
+          <w:szCs w:val="20"/>
+        </w:rPr>
+        <w:t>1353</w:t>
+      </w:r>
     </w:p>
     <w:p>
       <w:pPr>
@@ -2360,16 +2484,7 @@
           <w:sz w:val="20"/>
           <w:szCs w:val="20"/>
         </w:rPr>
-        <w:t xml:space="preserve">the probability that the individual will </w:t>
-      </w:r>
-      <w:r>
-        <w:rPr>
-          <w:rFonts w:ascii="Book Antiqua" w:hAnsi="Book Antiqua"/>
-          <w:sz w:val="20"/>
-          <w:szCs w:val="20"/>
-        </w:rPr>
-        <w:lastRenderedPageBreak/>
-        <w:t>purchase the product? As a decision maker, would you recommend continuing the advertisement (assuming that the cost is reasonable)?</w:t>
+        <w:t>the probability that the individual will purchase the product? As a decision maker, would you recommend continuing the advertisement (assuming that the cost is reasonable)?</w:t>
       </w:r>
       <w:r>
         <w:rPr>
@@ -2389,16 +2504,63 @@
           <w:szCs w:val="20"/>
         </w:rPr>
       </w:pPr>
-    </w:p>
-    <w:p>
-      <w:pPr>
-        <w:spacing w:after="0" w:line="240" w:lineRule="auto"/>
-        <w:rPr>
-          <w:rFonts w:ascii="Book Antiqua" w:hAnsi="Book Antiqua"/>
-          <w:sz w:val="20"/>
-          <w:szCs w:val="20"/>
-        </w:rPr>
-      </w:pPr>
+      <w:r>
+        <w:rPr>
+          <w:rFonts w:ascii="Book Antiqua" w:hAnsi="Book Antiqua"/>
+          <w:sz w:val="20"/>
+          <w:szCs w:val="20"/>
+        </w:rPr>
+        <w:tab/>
+        <w:t>0.12</w:t>
+      </w:r>
+    </w:p>
+    <w:p>
+      <w:pPr>
+        <w:spacing w:after="0" w:line="240" w:lineRule="auto"/>
+        <w:rPr>
+          <w:rFonts w:ascii="Book Antiqua" w:hAnsi="Book Antiqua"/>
+          <w:sz w:val="20"/>
+          <w:szCs w:val="20"/>
+        </w:rPr>
+      </w:pPr>
+      <w:r>
+        <w:rPr>
+          <w:rFonts w:ascii="Book Antiqua" w:hAnsi="Book Antiqua"/>
+          <w:sz w:val="20"/>
+          <w:szCs w:val="20"/>
+        </w:rPr>
+        <w:tab/>
+        <w:t>Decreases it</w:t>
+      </w:r>
+    </w:p>
+    <w:p>
+      <w:pPr>
+        <w:spacing w:after="0" w:line="240" w:lineRule="auto"/>
+        <w:ind w:firstLine="720"/>
+        <w:rPr>
+          <w:rFonts w:ascii="Book Antiqua" w:hAnsi="Book Antiqua"/>
+          <w:sz w:val="20"/>
+          <w:szCs w:val="20"/>
+        </w:rPr>
+      </w:pPr>
+      <w:proofErr w:type="gramStart"/>
+      <w:r>
+        <w:rPr>
+          <w:rFonts w:ascii="Book Antiqua" w:hAnsi="Book Antiqua"/>
+          <w:sz w:val="20"/>
+          <w:szCs w:val="20"/>
+        </w:rPr>
+        <w:t>Yes</w:t>
+      </w:r>
+      <w:proofErr w:type="gramEnd"/>
+      <w:r>
+        <w:rPr>
+          <w:rFonts w:ascii="Book Antiqua" w:hAnsi="Book Antiqua"/>
+          <w:sz w:val="20"/>
+          <w:szCs w:val="20"/>
+        </w:rPr>
+        <w:t xml:space="preserve"> I would keep it since purchases it is shown that people who see the ad are purchasing but not as many as I would assume they wanted.</w:t>
+      </w:r>
     </w:p>
     <w:p>
       <w:pPr>
@@ -2461,6 +2623,34 @@
           <w:szCs w:val="20"/>
         </w:rPr>
       </w:pPr>
+      <w:r>
+        <w:rPr>
+          <w:rFonts w:ascii="Book Antiqua" w:hAnsi="Book Antiqua"/>
+          <w:sz w:val="20"/>
+          <w:szCs w:val="20"/>
+        </w:rPr>
+        <w:tab/>
+        <w:t>12 percent</w:t>
+      </w:r>
+    </w:p>
+    <w:p>
+      <w:pPr>
+        <w:spacing w:after="0" w:line="240" w:lineRule="auto"/>
+        <w:rPr>
+          <w:rFonts w:ascii="Book Antiqua" w:hAnsi="Book Antiqua"/>
+          <w:sz w:val="20"/>
+          <w:szCs w:val="20"/>
+        </w:rPr>
+      </w:pPr>
+      <w:r>
+        <w:rPr>
+          <w:rFonts w:ascii="Book Antiqua" w:hAnsi="Book Antiqua"/>
+          <w:sz w:val="20"/>
+          <w:szCs w:val="20"/>
+        </w:rPr>
+        <w:tab/>
+        <w:t>It would hold the small portion we currently have in the market share.</w:t>
+      </w:r>
     </w:p>
     <w:p>
       <w:pPr>
@@ -2633,6 +2823,67 @@
           <w:szCs w:val="20"/>
         </w:rPr>
       </w:pPr>
+      <w:r>
+        <w:rPr>
+          <w:rFonts w:ascii="Book Antiqua" w:hAnsi="Book Antiqua"/>
+          <w:sz w:val="20"/>
+          <w:szCs w:val="20"/>
+        </w:rPr>
+        <w:tab/>
+        <w:t>0.44</w:t>
+      </w:r>
+    </w:p>
+    <w:p>
+      <w:pPr>
+        <w:spacing w:after="0" w:line="240" w:lineRule="auto"/>
+        <w:rPr>
+          <w:rFonts w:ascii="Book Antiqua" w:hAnsi="Book Antiqua"/>
+          <w:sz w:val="20"/>
+          <w:szCs w:val="20"/>
+        </w:rPr>
+      </w:pPr>
+      <w:r>
+        <w:rPr>
+          <w:rFonts w:ascii="Book Antiqua" w:hAnsi="Book Antiqua"/>
+          <w:sz w:val="20"/>
+          <w:szCs w:val="20"/>
+        </w:rPr>
+        <w:t xml:space="preserve">this new one has a much greater effect with </w:t>
+      </w:r>
+      <w:r>
+        <w:rPr>
+          <w:rFonts w:ascii="Book Antiqua" w:hAnsi="Book Antiqua"/>
+          <w:sz w:val="20"/>
+          <w:szCs w:val="20"/>
+        </w:rPr>
+        <w:t>P(A</w:t>
+      </w:r>
+      <w:r>
+        <w:rPr>
+          <w:rFonts w:ascii="Cambria Math" w:hAnsi="Cambria Math" w:cs="Cambria Math"/>
+          <w:sz w:val="20"/>
+          <w:szCs w:val="20"/>
+        </w:rPr>
+        <w:t>∪</w:t>
+      </w:r>
+      <w:r>
+        <w:rPr>
+          <w:rFonts w:ascii="Book Antiqua" w:hAnsi="Book Antiqua"/>
+          <w:sz w:val="20"/>
+          <w:szCs w:val="20"/>
+        </w:rPr>
+        <w:t>B)</w:t>
+      </w:r>
+      <w:r>
+        <w:rPr>
+          <w:rFonts w:ascii="Book Antiqua" w:hAnsi="Book Antiqua"/>
+          <w:sz w:val="20"/>
+          <w:szCs w:val="20"/>
+        </w:rPr>
+        <w:t xml:space="preserve"> at 0.53</w:t>
+      </w:r>
+      <w:bookmarkStart w:id="0" w:name="_GoBack"/>
+      <w:bookmarkEnd w:id="0"/>
     </w:p>
     <w:p>
       <w:pPr>
@@ -2975,8 +3226,6 @@
         </w:rPr>
         <w:t>It is a positive linear relationship as the S&amp;P goes up along with the DJIA</w:t>
       </w:r>
-      <w:bookmarkStart w:id="0" w:name="_GoBack"/>
-      <w:bookmarkEnd w:id="0"/>
     </w:p>
     <w:p>
       <w:pPr>
@@ -5154,7 +5403,6 @@
   <w:style w:type="character" w:default="1" w:styleId="DefaultParagraphFont">
     <w:name w:val="Default Paragraph Font"/>
     <w:uiPriority w:val="1"/>
-    <w:semiHidden/>
     <w:unhideWhenUsed/>
   </w:style>
   <w:style w:type="table" w:default="1" w:styleId="TableNormal">

</xml_diff>